<commit_message>
adicao de infos e canva
</commit_message>
<xml_diff>
--- a/Relatório empreendedorismo.docx
+++ b/Relatório empreendedorismo.docx
@@ -1,6 +1,6 @@
 
 <file path=word/document.xml><?xml version="1.0" encoding="utf-8"?>
-<w:document xmlns:wpc="http://schemas.microsoft.com/office/word/2010/wordprocessingCanvas" xmlns:cx="http://schemas.microsoft.com/office/drawing/2014/chartex" xmlns:cx1="http://schemas.microsoft.com/office/drawing/2015/9/8/chartex" xmlns:cx2="http://schemas.microsoft.com/office/drawing/2015/10/21/chartex" xmlns:cx3="http://schemas.microsoft.com/office/drawing/2016/5/9/chartex" xmlns:cx4="http://schemas.microsoft.com/office/drawing/2016/5/10/chartex" xmlns:cx5="http://schemas.microsoft.com/office/drawing/2016/5/11/chartex" xmlns:cx6="http://schemas.microsoft.com/office/drawing/2016/5/12/chartex" xmlns:cx7="http://schemas.microsoft.com/office/drawing/2016/5/13/chartex" xmlns:cx8="http://schemas.microsoft.com/office/drawing/2016/5/14/chartex" xmlns:mc="http://schemas.openxmlformats.org/markup-compatibility/2006" xmlns:aink="http://schemas.microsoft.com/office/drawing/2016/ink" xmlns:am3d="http://schemas.microsoft.com/office/drawing/2017/model3d" xmlns:o="urn:schemas-microsoft-com:office:office" xmlns:oel="http://schemas.microsoft.com/office/2019/extlst" xmlns:r="http://schemas.openxmlformats.org/officeDocument/2006/relationships" xmlns:m="http://schemas.openxmlformats.org/officeDocument/2006/math" xmlns:v="urn:schemas-microsoft-com:vml" xmlns:wp14="http://schemas.microsoft.com/office/word/2010/wordprocessingDrawing" xmlns:wp="http://schemas.openxmlformats.org/drawingml/2006/wordprocessingDrawing" xmlns:w10="urn:schemas-microsoft-com:office:word" xmlns:w="http://schemas.openxmlformats.org/wordprocessingml/2006/main" xmlns:w14="http://schemas.microsoft.com/office/word/2010/wordml" xmlns:w15="http://schemas.microsoft.com/office/word/2012/wordml" xmlns:w16cex="http://schemas.microsoft.com/office/word/2018/wordml/cex" xmlns:w16cid="http://schemas.microsoft.com/office/word/2016/wordml/cid" xmlns:w16="http://schemas.microsoft.com/office/word/2018/wordml" xmlns:w16du="http://schemas.microsoft.com/office/word/2023/wordml/word16du" xmlns:w16sdtdh="http://schemas.microsoft.com/office/word/2020/wordml/sdtdatahash" xmlns:w16sdtfl="http://schemas.microsoft.com/office/word/2024/wordml/sdtformatlock" xmlns:w16se="http://schemas.microsoft.com/office/word/2015/wordml/symex" xmlns:wpg="http://schemas.microsoft.com/office/word/2010/wordprocessingGroup" xmlns:wpi="http://schemas.microsoft.com/office/word/2010/wordprocessingInk" xmlns:wne="http://schemas.microsoft.com/office/word/2006/wordml" xmlns:wps="http://schemas.microsoft.com/office/word/2010/wordprocessingShape" mc:Ignorable="w14 w15 w16se w16cid w16 w16cex w16sdtdh w16sdtfl w16du wp14">
+<w:document xmlns:wpc="http://schemas.microsoft.com/office/word/2010/wordprocessingCanvas" xmlns:cx="http://schemas.microsoft.com/office/drawing/2014/chartex" xmlns:cx1="http://schemas.microsoft.com/office/drawing/2015/9/8/chartex" xmlns:cx2="http://schemas.microsoft.com/office/drawing/2015/10/21/chartex" xmlns:cx3="http://schemas.microsoft.com/office/drawing/2016/5/9/chartex" xmlns:cx4="http://schemas.microsoft.com/office/drawing/2016/5/10/chartex" xmlns:cx5="http://schemas.microsoft.com/office/drawing/2016/5/11/chartex" xmlns:cx6="http://schemas.microsoft.com/office/drawing/2016/5/12/chartex" xmlns:cx7="http://schemas.microsoft.com/office/drawing/2016/5/13/chartex" xmlns:cx8="http://schemas.microsoft.com/office/drawing/2016/5/14/chartex" xmlns:mc="http://schemas.openxmlformats.org/markup-compatibility/2006" xmlns:aink="http://schemas.microsoft.com/office/drawing/2016/ink" xmlns:am3d="http://schemas.microsoft.com/office/drawing/2017/model3d" xmlns:o="urn:schemas-microsoft-com:office:office" xmlns:r="http://schemas.openxmlformats.org/officeDocument/2006/relationships" xmlns:m="http://schemas.openxmlformats.org/officeDocument/2006/math" xmlns:v="urn:schemas-microsoft-com:vml" xmlns:wp14="http://schemas.microsoft.com/office/word/2010/wordprocessingDrawing" xmlns:wp="http://schemas.openxmlformats.org/drawingml/2006/wordprocessingDrawing" xmlns:w10="urn:schemas-microsoft-com:office:word" xmlns:w="http://schemas.openxmlformats.org/wordprocessingml/2006/main" xmlns:w14="http://schemas.microsoft.com/office/word/2010/wordml" xmlns:w15="http://schemas.microsoft.com/office/word/2012/wordml" xmlns:w16cex="http://schemas.microsoft.com/office/word/2018/wordml/cex" xmlns:w16cid="http://schemas.microsoft.com/office/word/2016/wordml/cid" xmlns:w16="http://schemas.microsoft.com/office/word/2018/wordml" xmlns:w16sdtdh="http://schemas.microsoft.com/office/word/2020/wordml/sdtdatahash" xmlns:w16se="http://schemas.microsoft.com/office/word/2015/wordml/symex" xmlns:wpg="http://schemas.microsoft.com/office/word/2010/wordprocessingGroup" xmlns:wpi="http://schemas.microsoft.com/office/word/2010/wordprocessingInk" xmlns:wne="http://schemas.microsoft.com/office/word/2006/wordml" xmlns:wps="http://schemas.microsoft.com/office/word/2010/wordprocessingShape" mc:Ignorable="w14 w15 w16se w16cid w16 w16cex w16sdtdh wp14">
   <w:body>
     <w:p>
       <w:pPr>
@@ -146,6 +146,15 @@
           <w:szCs w:val="28"/>
         </w:rPr>
         <w:t>NOME DO PROJETO</w:t>
+      </w:r>
+      <w:r>
+        <w:rPr>
+          <w:b/>
+          <w:bCs/>
+          <w:sz w:val="28"/>
+          <w:szCs w:val="28"/>
+        </w:rPr>
+        <w:t>:</w:t>
       </w:r>
     </w:p>
     <w:p>
@@ -160,22 +169,7 @@
           <w:sz w:val="32"/>
           <w:szCs w:val="32"/>
         </w:rPr>
-        <w:t>____________________________________________________</w:t>
-      </w:r>
-    </w:p>
-    <w:p>
-      <w:pPr>
-        <w:rPr>
-          <w:sz w:val="32"/>
-          <w:szCs w:val="32"/>
-        </w:rPr>
-      </w:pPr>
-      <w:r>
-        <w:rPr>
-          <w:sz w:val="32"/>
-          <w:szCs w:val="32"/>
-        </w:rPr>
-        <w:t>____________________________________________________</w:t>
+        <w:t>Ferramenta facilitadora de criação de datasets.</w:t>
       </w:r>
     </w:p>
     <w:p>
@@ -213,36 +207,55 @@
           <w:sz w:val="28"/>
           <w:szCs w:val="28"/>
         </w:rPr>
-        <w:t xml:space="preserve"> _____________</w:t>
-      </w:r>
-    </w:p>
-    <w:p>
-      <w:pPr>
-        <w:rPr>
-          <w:b/>
-          <w:bCs/>
-          <w:sz w:val="28"/>
-          <w:szCs w:val="28"/>
-        </w:rPr>
-      </w:pPr>
-    </w:p>
-    <w:p>
-      <w:pPr>
-        <w:rPr>
-          <w:b/>
-          <w:bCs/>
-          <w:sz w:val="28"/>
-          <w:szCs w:val="28"/>
-        </w:rPr>
-      </w:pPr>
-      <w:r>
-        <w:rPr>
-          <w:b/>
-          <w:bCs/>
-          <w:sz w:val="28"/>
-          <w:szCs w:val="28"/>
-        </w:rPr>
-        <w:t>PERÍODO: ____________</w:t>
+        <w:t xml:space="preserve"> </w:t>
+      </w:r>
+      <w:r>
+        <w:t>075</w:t>
+      </w:r>
+    </w:p>
+    <w:p>
+      <w:pPr>
+        <w:rPr>
+          <w:b/>
+          <w:bCs/>
+          <w:sz w:val="28"/>
+          <w:szCs w:val="28"/>
+        </w:rPr>
+      </w:pPr>
+    </w:p>
+    <w:p>
+      <w:pPr>
+        <w:rPr>
+          <w:b/>
+          <w:bCs/>
+          <w:sz w:val="28"/>
+          <w:szCs w:val="28"/>
+        </w:rPr>
+      </w:pPr>
+      <w:r>
+        <w:rPr>
+          <w:b/>
+          <w:bCs/>
+          <w:sz w:val="28"/>
+          <w:szCs w:val="28"/>
+        </w:rPr>
+        <w:t>PERÍODO:</w:t>
+      </w:r>
+      <w:r>
+        <w:rPr>
+          <w:b/>
+          <w:bCs/>
+          <w:sz w:val="28"/>
+          <w:szCs w:val="28"/>
+        </w:rPr>
+        <w:t xml:space="preserve"> </w:t>
+      </w:r>
+      <w:r>
+        <w:rPr>
+          <w:sz w:val="28"/>
+          <w:szCs w:val="28"/>
+        </w:rPr>
+        <w:t>Vespertino</w:t>
       </w:r>
     </w:p>
     <w:p>
@@ -319,15 +332,7 @@
           </w:tcPr>
           <w:p>
             <w:r>
-              <w:t xml:space="preserve">Alan </w:t>
-            </w:r>
-            <w:proofErr w:type="spellStart"/>
-            <w:r>
-              <w:t>Daiki</w:t>
-            </w:r>
-            <w:proofErr w:type="spellEnd"/>
-            <w:r>
-              <w:t xml:space="preserve"> Suga</w:t>
+              <w:t>Alan Daiki Suga</w:t>
             </w:r>
           </w:p>
         </w:tc>
@@ -367,104 +372,19 @@
           </w:tcPr>
           <w:p>
             <w:r>
-              <w:t xml:space="preserve">Pedro Munhoz </w:t>
+              <w:t>Pedro Munhoz Rosin</w:t>
             </w:r>
-            <w:proofErr w:type="spellStart"/>
-            <w:r>
-              <w:t>Rosin</w:t>
-            </w:r>
-            <w:proofErr w:type="spellEnd"/>
           </w:p>
         </w:tc>
         <w:tc>
           <w:tcPr>
             <w:tcW w:w="3673" w:type="dxa"/>
           </w:tcPr>
-          <w:p/>
-        </w:tc>
-      </w:tr>
-      <w:tr>
-        <w:tc>
-          <w:tcPr>
-            <w:tcW w:w="4815" w:type="dxa"/>
-          </w:tcPr>
-          <w:p/>
-        </w:tc>
-        <w:tc>
-          <w:tcPr>
-            <w:tcW w:w="3673" w:type="dxa"/>
-          </w:tcPr>
-          <w:p/>
-        </w:tc>
-      </w:tr>
-      <w:tr>
-        <w:tc>
-          <w:tcPr>
-            <w:tcW w:w="4815" w:type="dxa"/>
-          </w:tcPr>
-          <w:p/>
-        </w:tc>
-        <w:tc>
-          <w:tcPr>
-            <w:tcW w:w="3673" w:type="dxa"/>
-          </w:tcPr>
-          <w:p/>
-        </w:tc>
-      </w:tr>
-      <w:tr>
-        <w:tc>
-          <w:tcPr>
-            <w:tcW w:w="4815" w:type="dxa"/>
-          </w:tcPr>
-          <w:p/>
-        </w:tc>
-        <w:tc>
-          <w:tcPr>
-            <w:tcW w:w="3673" w:type="dxa"/>
-          </w:tcPr>
-          <w:p/>
-        </w:tc>
-      </w:tr>
-      <w:tr>
-        <w:tc>
-          <w:tcPr>
-            <w:tcW w:w="4815" w:type="dxa"/>
-          </w:tcPr>
-          <w:p/>
-        </w:tc>
-        <w:tc>
-          <w:tcPr>
-            <w:tcW w:w="3673" w:type="dxa"/>
-          </w:tcPr>
-          <w:p/>
-        </w:tc>
-      </w:tr>
-      <w:tr>
-        <w:tc>
-          <w:tcPr>
-            <w:tcW w:w="4815" w:type="dxa"/>
-          </w:tcPr>
-          <w:p/>
-        </w:tc>
-        <w:tc>
-          <w:tcPr>
-            <w:tcW w:w="3673" w:type="dxa"/>
-          </w:tcPr>
-          <w:p/>
-        </w:tc>
-      </w:tr>
-      <w:tr>
-        <w:tc>
-          <w:tcPr>
-            <w:tcW w:w="4815" w:type="dxa"/>
-          </w:tcPr>
-          <w:p/>
-        </w:tc>
-        <w:tc>
-          <w:tcPr>
-            <w:tcW w:w="3673" w:type="dxa"/>
-          </w:tcPr>
-          <w:p/>
+          <w:p>
+            <w:r>
+              <w:t>24.122.013-6</w:t>
+            </w:r>
+          </w:p>
         </w:tc>
       </w:tr>
     </w:tbl>
@@ -524,70 +444,133 @@
     <w:p>
       <w:pPr>
         <w:rPr>
-          <w:b/>
-          <w:bCs/>
-          <w:sz w:val="28"/>
-          <w:szCs w:val="28"/>
-        </w:rPr>
-      </w:pPr>
-      <w:r>
-        <w:rPr>
-          <w:b/>
-          <w:bCs/>
-          <w:sz w:val="28"/>
-          <w:szCs w:val="28"/>
-        </w:rPr>
-        <w:t>_____________________________________</w:t>
-      </w:r>
-    </w:p>
-    <w:p>
-      <w:pPr>
-        <w:rPr>
-          <w:b/>
-          <w:bCs/>
-          <w:sz w:val="28"/>
-          <w:szCs w:val="28"/>
-        </w:rPr>
-      </w:pPr>
-    </w:p>
-    <w:p>
-      <w:pPr>
-        <w:rPr>
-          <w:b/>
-          <w:bCs/>
-          <w:sz w:val="28"/>
-          <w:szCs w:val="28"/>
-        </w:rPr>
-      </w:pPr>
-    </w:p>
-    <w:p>
-      <w:pPr>
-        <w:rPr>
-          <w:b/>
-          <w:bCs/>
-          <w:sz w:val="28"/>
-          <w:szCs w:val="28"/>
-        </w:rPr>
-      </w:pPr>
-    </w:p>
-    <w:p>
-      <w:pPr>
-        <w:rPr>
-          <w:b/>
-          <w:bCs/>
-          <w:sz w:val="28"/>
-          <w:szCs w:val="28"/>
-        </w:rPr>
-      </w:pPr>
-      <w:r>
-        <w:rPr>
-          <w:b/>
-          <w:bCs/>
-          <w:sz w:val="28"/>
-          <w:szCs w:val="28"/>
-        </w:rPr>
-        <w:t>DATA: ____/______/______</w:t>
-      </w:r>
+          <w:sz w:val="28"/>
+          <w:szCs w:val="28"/>
+        </w:rPr>
+      </w:pPr>
+      <w:r>
+        <w:rPr>
+          <w:sz w:val="28"/>
+          <w:szCs w:val="28"/>
+        </w:rPr>
+        <w:t>Marcos Aurélio Martão</w:t>
+      </w:r>
+    </w:p>
+    <w:p>
+      <w:pPr>
+        <w:rPr>
+          <w:b/>
+          <w:bCs/>
+          <w:sz w:val="28"/>
+          <w:szCs w:val="28"/>
+        </w:rPr>
+      </w:pPr>
+    </w:p>
+    <w:p>
+      <w:pPr>
+        <w:rPr>
+          <w:b/>
+          <w:bCs/>
+          <w:sz w:val="28"/>
+          <w:szCs w:val="28"/>
+        </w:rPr>
+      </w:pPr>
+    </w:p>
+    <w:p>
+      <w:pPr>
+        <w:rPr>
+          <w:b/>
+          <w:bCs/>
+          <w:sz w:val="28"/>
+          <w:szCs w:val="28"/>
+        </w:rPr>
+      </w:pPr>
+    </w:p>
+    <w:p>
+      <w:pPr>
+        <w:rPr>
+          <w:b/>
+          <w:bCs/>
+          <w:sz w:val="28"/>
+          <w:szCs w:val="28"/>
+        </w:rPr>
+      </w:pPr>
+      <w:r>
+        <w:rPr>
+          <w:b/>
+          <w:bCs/>
+          <w:sz w:val="28"/>
+          <w:szCs w:val="28"/>
+        </w:rPr>
+        <w:t xml:space="preserve">DATA: </w:t>
+      </w:r>
+      <w:r>
+        <w:rPr>
+          <w:sz w:val="28"/>
+          <w:szCs w:val="28"/>
+        </w:rPr>
+        <w:t>06/10/2025</w:t>
+      </w:r>
+    </w:p>
+    <w:p>
+      <w:pPr>
+        <w:rPr>
+          <w:b/>
+          <w:bCs/>
+          <w:sz w:val="28"/>
+          <w:szCs w:val="28"/>
+        </w:rPr>
+      </w:pPr>
+    </w:p>
+    <w:p>
+      <w:pPr>
+        <w:rPr>
+          <w:b/>
+          <w:bCs/>
+          <w:sz w:val="28"/>
+          <w:szCs w:val="28"/>
+        </w:rPr>
+      </w:pPr>
+    </w:p>
+    <w:p>
+      <w:pPr>
+        <w:rPr>
+          <w:b/>
+          <w:bCs/>
+          <w:sz w:val="28"/>
+          <w:szCs w:val="28"/>
+        </w:rPr>
+      </w:pPr>
+    </w:p>
+    <w:p>
+      <w:pPr>
+        <w:rPr>
+          <w:b/>
+          <w:bCs/>
+          <w:sz w:val="28"/>
+          <w:szCs w:val="28"/>
+        </w:rPr>
+      </w:pPr>
+    </w:p>
+    <w:p>
+      <w:pPr>
+        <w:rPr>
+          <w:b/>
+          <w:bCs/>
+          <w:sz w:val="28"/>
+          <w:szCs w:val="28"/>
+        </w:rPr>
+      </w:pPr>
+    </w:p>
+    <w:p>
+      <w:pPr>
+        <w:rPr>
+          <w:b/>
+          <w:bCs/>
+          <w:sz w:val="28"/>
+          <w:szCs w:val="28"/>
+        </w:rPr>
+      </w:pPr>
     </w:p>
     <w:p>
       <w:pPr>
@@ -1279,6 +1262,7 @@
       </w:pPr>
       <w:r>
         <w:rPr>
+          <w:noProof/>
           <w:sz w:val="28"/>
           <w:szCs w:val="28"/>
         </w:rPr>
@@ -1648,21 +1632,7 @@
           <w:sz w:val="28"/>
           <w:szCs w:val="28"/>
         </w:rPr>
-        <w:t xml:space="preserve"> Gosta de ler livros que abordam psicologia, desde suspense até estudos científicos; </w:t>
-      </w:r>
-      <w:r>
-        <w:rPr>
-          <w:sz w:val="28"/>
-          <w:szCs w:val="28"/>
-        </w:rPr>
-        <w:t>frequenta</w:t>
-      </w:r>
-      <w:r>
-        <w:rPr>
-          <w:sz w:val="28"/>
-          <w:szCs w:val="28"/>
-        </w:rPr>
-        <w:t xml:space="preserve"> lugares de luxo moderado, de forma que a família esteja confortável sem precisar gastar mais do que deve.</w:t>
+        <w:t xml:space="preserve"> Gosta de ler livros que abordam psicologia, desde suspense até estudos científicos; frequenta lugares de luxo moderado, de forma que a família esteja confortável sem precisar gastar mais do que deve.</w:t>
       </w:r>
     </w:p>
     <w:p>
@@ -1690,35 +1660,7 @@
           <w:sz w:val="28"/>
           <w:szCs w:val="28"/>
         </w:rPr>
-        <w:t xml:space="preserve"> Preciso estudar para crescer na minha área; </w:t>
-      </w:r>
-      <w:r>
-        <w:rPr>
-          <w:sz w:val="28"/>
-          <w:szCs w:val="28"/>
-        </w:rPr>
-        <w:t>acredito</w:t>
-      </w:r>
-      <w:r>
-        <w:rPr>
-          <w:sz w:val="28"/>
-          <w:szCs w:val="28"/>
-        </w:rPr>
-        <w:t xml:space="preserve"> que jogos customizados podem vender mais do que jogos comuns; </w:t>
-      </w:r>
-      <w:r>
-        <w:rPr>
-          <w:sz w:val="28"/>
-          <w:szCs w:val="28"/>
-        </w:rPr>
-        <w:t>compreendo</w:t>
-      </w:r>
-      <w:r>
-        <w:rPr>
-          <w:sz w:val="28"/>
-          <w:szCs w:val="28"/>
-        </w:rPr>
-        <w:t xml:space="preserve"> que quanto mais dados a empresa tiver, mais fácil será o trabalho dos funcionários.</w:t>
+        <w:t xml:space="preserve"> Preciso estudar para crescer na minha área; acredito que jogos customizados podem vender mais do que jogos comuns; compreendo que quanto mais dados a empresa tiver, mais fácil será o trabalho dos funcionários.</w:t>
       </w:r>
     </w:p>
     <w:p>
@@ -1746,21 +1688,7 @@
           <w:sz w:val="28"/>
           <w:szCs w:val="28"/>
         </w:rPr>
-        <w:t xml:space="preserve"> Sente que passa menos tempo com a família por conta do tempo gasto dentro de seu trabalho; </w:t>
-      </w:r>
-      <w:r>
-        <w:rPr>
-          <w:sz w:val="28"/>
-          <w:szCs w:val="28"/>
-        </w:rPr>
-        <w:t>sente</w:t>
-      </w:r>
-      <w:r>
-        <w:rPr>
-          <w:sz w:val="28"/>
-          <w:szCs w:val="28"/>
-        </w:rPr>
-        <w:t xml:space="preserve"> que não atende as demandas de seu chefe, e se conseguisse um facilitador poderia alavancar seus resultados.</w:t>
+        <w:t xml:space="preserve"> Sente que passa menos tempo com a família por conta do tempo gasto dentro de seu trabalho; sente que não atende as demandas de seu chefe, e se conseguisse um facilitador poderia alavancar seus resultados.</w:t>
       </w:r>
     </w:p>
     <w:p>
@@ -2527,24 +2455,10 @@
           <w:szCs w:val="28"/>
         </w:rPr>
         <w:drawing>
-          <wp:anchor distT="0" distB="0" distL="114300" distR="114300" simplePos="0" relativeHeight="251693056" behindDoc="0" locked="0" layoutInCell="1" allowOverlap="1" wp14:anchorId="6C7A4663" wp14:editId="620AAC57">
-            <wp:simplePos x="0" y="0"/>
-            <wp:positionH relativeFrom="column">
-              <wp:posOffset>393065</wp:posOffset>
-            </wp:positionH>
-            <wp:positionV relativeFrom="paragraph">
-              <wp:posOffset>86995</wp:posOffset>
-            </wp:positionV>
-            <wp:extent cx="4239260" cy="2997200"/>
-            <wp:effectExtent l="0" t="0" r="2540" b="0"/>
-            <wp:wrapSquare wrapText="bothSides"/>
-            <wp:docPr id="5" name="Imagem 3">
-              <a:extLst xmlns:a="http://schemas.openxmlformats.org/drawingml/2006/main">
-                <a:ext uri="{FF2B5EF4-FFF2-40B4-BE49-F238E27FC236}">
-                  <a16:creationId xmlns:a16="http://schemas.microsoft.com/office/drawing/2014/main" id="{DE180D7D-7E60-D846-892C-6EA8ED53BA93}"/>
-                </a:ext>
-              </a:extLst>
-            </wp:docPr>
+          <wp:inline distT="0" distB="0" distL="0" distR="0" wp14:anchorId="06F11332" wp14:editId="6EE808F1">
+            <wp:extent cx="5391150" cy="3190875"/>
+            <wp:effectExtent l="0" t="0" r="0" b="9525"/>
+            <wp:docPr id="2" name="Imagem 2"/>
             <wp:cNvGraphicFramePr>
               <a:graphicFrameLocks xmlns:a="http://schemas.openxmlformats.org/drawingml/2006/main" noChangeAspect="1"/>
             </wp:cNvGraphicFramePr>
@@ -2552,48 +2466,41 @@
               <a:graphicData uri="http://schemas.openxmlformats.org/drawingml/2006/picture">
                 <pic:pic xmlns:pic="http://schemas.openxmlformats.org/drawingml/2006/picture">
                   <pic:nvPicPr>
-                    <pic:cNvPr id="4" name="Imagem 3">
-                      <a:extLst>
-                        <a:ext uri="{FF2B5EF4-FFF2-40B4-BE49-F238E27FC236}">
-                          <a16:creationId xmlns:a16="http://schemas.microsoft.com/office/drawing/2014/main" id="{DE180D7D-7E60-D846-892C-6EA8ED53BA93}"/>
-                        </a:ext>
-                      </a:extLst>
-                    </pic:cNvPr>
+                    <pic:cNvPr id="0" name="Picture 1"/>
                     <pic:cNvPicPr>
-                      <a:picLocks noChangeAspect="1"/>
+                      <a:picLocks noChangeAspect="1" noChangeArrowheads="1"/>
                     </pic:cNvPicPr>
                   </pic:nvPicPr>
                   <pic:blipFill>
-                    <a:blip r:embed="rId10" cstate="print">
+                    <a:blip r:embed="rId10">
                       <a:extLst>
                         <a:ext uri="{28A0092B-C50C-407E-A947-70E740481C1C}">
                           <a14:useLocalDpi xmlns:a14="http://schemas.microsoft.com/office/drawing/2010/main" val="0"/>
                         </a:ext>
                       </a:extLst>
                     </a:blip>
+                    <a:srcRect/>
                     <a:stretch>
                       <a:fillRect/>
                     </a:stretch>
                   </pic:blipFill>
-                  <pic:spPr>
+                  <pic:spPr bwMode="auto">
                     <a:xfrm>
                       <a:off x="0" y="0"/>
-                      <a:ext cx="4239260" cy="2997200"/>
+                      <a:ext cx="5391150" cy="3190875"/>
                     </a:xfrm>
                     <a:prstGeom prst="rect">
                       <a:avLst/>
                     </a:prstGeom>
+                    <a:noFill/>
+                    <a:ln>
+                      <a:noFill/>
+                    </a:ln>
                   </pic:spPr>
                 </pic:pic>
               </a:graphicData>
             </a:graphic>
-            <wp14:sizeRelH relativeFrom="margin">
-              <wp14:pctWidth>0</wp14:pctWidth>
-            </wp14:sizeRelH>
-            <wp14:sizeRelV relativeFrom="margin">
-              <wp14:pctHeight>0</wp14:pctHeight>
-            </wp14:sizeRelV>
-          </wp:anchor>
+          </wp:inline>
         </w:drawing>
       </w:r>
     </w:p>
@@ -2877,7 +2784,6 @@
           <w:sz w:val="28"/>
           <w:szCs w:val="28"/>
         </w:rPr>
-        <w:lastRenderedPageBreak/>
         <w:t xml:space="preserve">ATIVIDADE </w:t>
       </w:r>
       <w:r>
@@ -3295,7 +3201,6 @@
           <w:sz w:val="28"/>
           <w:szCs w:val="28"/>
         </w:rPr>
-        <w:lastRenderedPageBreak/>
         <w:t xml:space="preserve">ATIVIDADE </w:t>
       </w:r>
       <w:r>
@@ -3351,7 +3256,6 @@
         </w:rPr>
         <w:t xml:space="preserve">desenvolver um </w:t>
       </w:r>
-      <w:proofErr w:type="spellStart"/>
       <w:r>
         <w:rPr>
           <w:i/>
@@ -3361,7 +3265,6 @@
         </w:rPr>
         <w:t>storytelling</w:t>
       </w:r>
-      <w:proofErr w:type="spellEnd"/>
       <w:r>
         <w:rPr>
           <w:sz w:val="28"/>
@@ -3758,7 +3661,6 @@
           <w:sz w:val="28"/>
           <w:szCs w:val="28"/>
         </w:rPr>
-        <w:lastRenderedPageBreak/>
         <w:t>ATIVIDADE 10</w:t>
       </w:r>
     </w:p>
@@ -4203,7 +4105,6 @@
           <w:sz w:val="28"/>
           <w:szCs w:val="28"/>
         </w:rPr>
-        <w:lastRenderedPageBreak/>
         <w:t>ATIVIDADE 11</w:t>
       </w:r>
     </w:p>
@@ -4606,7 +4507,6 @@
         </w:rPr>
         <w:t xml:space="preserve">Vídeo final </w:t>
       </w:r>
-      <w:proofErr w:type="spellStart"/>
       <w:r>
         <w:rPr>
           <w:b/>
@@ -4618,7 +4518,6 @@
         </w:rPr>
         <w:t>Storytelling</w:t>
       </w:r>
-      <w:proofErr w:type="spellEnd"/>
     </w:p>
     <w:p>
       <w:pPr>
@@ -4986,7 +4885,6 @@
           <w:sz w:val="28"/>
           <w:szCs w:val="28"/>
         </w:rPr>
-        <w:lastRenderedPageBreak/>
         <w:t xml:space="preserve">ATIVIDADE 13 </w:t>
       </w:r>
     </w:p>
@@ -5025,23 +4923,7 @@
           <w:sz w:val="28"/>
           <w:szCs w:val="28"/>
         </w:rPr>
-        <w:t xml:space="preserve">A solução deverá ter um aspecto técnico (produto, processo, aplicativo, </w:t>
-      </w:r>
-      <w:proofErr w:type="spellStart"/>
-      <w:r>
-        <w:rPr>
-          <w:sz w:val="28"/>
-          <w:szCs w:val="28"/>
-        </w:rPr>
-        <w:t>etc</w:t>
-      </w:r>
-      <w:proofErr w:type="spellEnd"/>
-      <w:r>
-        <w:rPr>
-          <w:sz w:val="28"/>
-          <w:szCs w:val="28"/>
-        </w:rPr>
-        <w:t>);</w:t>
+        <w:t>A solução deverá ter um aspecto técnico (produto, processo, aplicativo, etc);</w:t>
       </w:r>
     </w:p>
     <w:p>
@@ -5060,7 +4942,14 @@
           <w:sz w:val="28"/>
           <w:szCs w:val="28"/>
         </w:rPr>
-        <w:t>O aspecto técnico da solução deverá ser representado por desenho, fluxo do processo; algoritmo, programas etc., ou seja, a solução deverá características de engenharia;</w:t>
+        <w:t xml:space="preserve">O aspecto técnico da solução deverá ser representado por </w:t>
+      </w:r>
+      <w:r>
+        <w:rPr>
+          <w:sz w:val="28"/>
+          <w:szCs w:val="28"/>
+        </w:rPr>
+        <w:t>desenho, fluxo do processo; algoritmo, programas etc., ou seja, a solução deverá características de engenharia;</w:t>
       </w:r>
     </w:p>
     <w:p>
@@ -5826,7 +5715,7 @@
 </file>
 
 <file path=word/endnotes.xml><?xml version="1.0" encoding="utf-8"?>
-<w:endnotes xmlns:wpc="http://schemas.microsoft.com/office/word/2010/wordprocessingCanvas" xmlns:cx="http://schemas.microsoft.com/office/drawing/2014/chartex" xmlns:cx1="http://schemas.microsoft.com/office/drawing/2015/9/8/chartex" xmlns:cx2="http://schemas.microsoft.com/office/drawing/2015/10/21/chartex" xmlns:cx3="http://schemas.microsoft.com/office/drawing/2016/5/9/chartex" xmlns:cx4="http://schemas.microsoft.com/office/drawing/2016/5/10/chartex" xmlns:cx5="http://schemas.microsoft.com/office/drawing/2016/5/11/chartex" xmlns:cx6="http://schemas.microsoft.com/office/drawing/2016/5/12/chartex" xmlns:cx7="http://schemas.microsoft.com/office/drawing/2016/5/13/chartex" xmlns:cx8="http://schemas.microsoft.com/office/drawing/2016/5/14/chartex" xmlns:mc="http://schemas.openxmlformats.org/markup-compatibility/2006" xmlns:aink="http://schemas.microsoft.com/office/drawing/2016/ink" xmlns:am3d="http://schemas.microsoft.com/office/drawing/2017/model3d" xmlns:o="urn:schemas-microsoft-com:office:office" xmlns:oel="http://schemas.microsoft.com/office/2019/extlst" xmlns:r="http://schemas.openxmlformats.org/officeDocument/2006/relationships" xmlns:m="http://schemas.openxmlformats.org/officeDocument/2006/math" xmlns:v="urn:schemas-microsoft-com:vml" xmlns:wp14="http://schemas.microsoft.com/office/word/2010/wordprocessingDrawing" xmlns:wp="http://schemas.openxmlformats.org/drawingml/2006/wordprocessingDrawing" xmlns:w10="urn:schemas-microsoft-com:office:word" xmlns:w="http://schemas.openxmlformats.org/wordprocessingml/2006/main" xmlns:w14="http://schemas.microsoft.com/office/word/2010/wordml" xmlns:w15="http://schemas.microsoft.com/office/word/2012/wordml" xmlns:w16cex="http://schemas.microsoft.com/office/word/2018/wordml/cex" xmlns:w16cid="http://schemas.microsoft.com/office/word/2016/wordml/cid" xmlns:w16="http://schemas.microsoft.com/office/word/2018/wordml" xmlns:w16du="http://schemas.microsoft.com/office/word/2023/wordml/word16du" xmlns:w16sdtdh="http://schemas.microsoft.com/office/word/2020/wordml/sdtdatahash" xmlns:w16sdtfl="http://schemas.microsoft.com/office/word/2024/wordml/sdtformatlock" xmlns:w16se="http://schemas.microsoft.com/office/word/2015/wordml/symex" xmlns:wpg="http://schemas.microsoft.com/office/word/2010/wordprocessingGroup" xmlns:wpi="http://schemas.microsoft.com/office/word/2010/wordprocessingInk" xmlns:wne="http://schemas.microsoft.com/office/word/2006/wordml" xmlns:wps="http://schemas.microsoft.com/office/word/2010/wordprocessingShape" mc:Ignorable="w14 w15 w16se w16cid w16 w16cex w16sdtdh w16sdtfl w16du wp14">
+<w:endnotes xmlns:wpc="http://schemas.microsoft.com/office/word/2010/wordprocessingCanvas" xmlns:cx="http://schemas.microsoft.com/office/drawing/2014/chartex" xmlns:cx1="http://schemas.microsoft.com/office/drawing/2015/9/8/chartex" xmlns:cx2="http://schemas.microsoft.com/office/drawing/2015/10/21/chartex" xmlns:cx3="http://schemas.microsoft.com/office/drawing/2016/5/9/chartex" xmlns:cx4="http://schemas.microsoft.com/office/drawing/2016/5/10/chartex" xmlns:cx5="http://schemas.microsoft.com/office/drawing/2016/5/11/chartex" xmlns:cx6="http://schemas.microsoft.com/office/drawing/2016/5/12/chartex" xmlns:cx7="http://schemas.microsoft.com/office/drawing/2016/5/13/chartex" xmlns:cx8="http://schemas.microsoft.com/office/drawing/2016/5/14/chartex" xmlns:mc="http://schemas.openxmlformats.org/markup-compatibility/2006" xmlns:aink="http://schemas.microsoft.com/office/drawing/2016/ink" xmlns:am3d="http://schemas.microsoft.com/office/drawing/2017/model3d" xmlns:o="urn:schemas-microsoft-com:office:office" xmlns:r="http://schemas.openxmlformats.org/officeDocument/2006/relationships" xmlns:m="http://schemas.openxmlformats.org/officeDocument/2006/math" xmlns:v="urn:schemas-microsoft-com:vml" xmlns:wp14="http://schemas.microsoft.com/office/word/2010/wordprocessingDrawing" xmlns:wp="http://schemas.openxmlformats.org/drawingml/2006/wordprocessingDrawing" xmlns:w10="urn:schemas-microsoft-com:office:word" xmlns:w="http://schemas.openxmlformats.org/wordprocessingml/2006/main" xmlns:w14="http://schemas.microsoft.com/office/word/2010/wordml" xmlns:w15="http://schemas.microsoft.com/office/word/2012/wordml" xmlns:w16cex="http://schemas.microsoft.com/office/word/2018/wordml/cex" xmlns:w16cid="http://schemas.microsoft.com/office/word/2016/wordml/cid" xmlns:w16="http://schemas.microsoft.com/office/word/2018/wordml" xmlns:w16sdtdh="http://schemas.microsoft.com/office/word/2020/wordml/sdtdatahash" xmlns:w16se="http://schemas.microsoft.com/office/word/2015/wordml/symex" xmlns:wpg="http://schemas.microsoft.com/office/word/2010/wordprocessingGroup" xmlns:wpi="http://schemas.microsoft.com/office/word/2010/wordprocessingInk" xmlns:wne="http://schemas.microsoft.com/office/word/2006/wordml" xmlns:wps="http://schemas.microsoft.com/office/word/2010/wordprocessingShape" mc:Ignorable="w14 w15 w16se w16cid w16 w16cex w16sdtdh wp14">
   <w:endnote w:type="separator" w:id="-1">
     <w:p>
       <w:r>
@@ -5845,7 +5734,7 @@
 </file>
 
 <file path=word/footer1.xml><?xml version="1.0" encoding="utf-8"?>
-<w:ftr xmlns:wpc="http://schemas.microsoft.com/office/word/2010/wordprocessingCanvas" xmlns:cx="http://schemas.microsoft.com/office/drawing/2014/chartex" xmlns:cx1="http://schemas.microsoft.com/office/drawing/2015/9/8/chartex" xmlns:cx2="http://schemas.microsoft.com/office/drawing/2015/10/21/chartex" xmlns:cx3="http://schemas.microsoft.com/office/drawing/2016/5/9/chartex" xmlns:cx4="http://schemas.microsoft.com/office/drawing/2016/5/10/chartex" xmlns:cx5="http://schemas.microsoft.com/office/drawing/2016/5/11/chartex" xmlns:cx6="http://schemas.microsoft.com/office/drawing/2016/5/12/chartex" xmlns:cx7="http://schemas.microsoft.com/office/drawing/2016/5/13/chartex" xmlns:cx8="http://schemas.microsoft.com/office/drawing/2016/5/14/chartex" xmlns:mc="http://schemas.openxmlformats.org/markup-compatibility/2006" xmlns:aink="http://schemas.microsoft.com/office/drawing/2016/ink" xmlns:am3d="http://schemas.microsoft.com/office/drawing/2017/model3d" xmlns:o="urn:schemas-microsoft-com:office:office" xmlns:oel="http://schemas.microsoft.com/office/2019/extlst" xmlns:r="http://schemas.openxmlformats.org/officeDocument/2006/relationships" xmlns:m="http://schemas.openxmlformats.org/officeDocument/2006/math" xmlns:v="urn:schemas-microsoft-com:vml" xmlns:wp14="http://schemas.microsoft.com/office/word/2010/wordprocessingDrawing" xmlns:wp="http://schemas.openxmlformats.org/drawingml/2006/wordprocessingDrawing" xmlns:w10="urn:schemas-microsoft-com:office:word" xmlns:w="http://schemas.openxmlformats.org/wordprocessingml/2006/main" xmlns:w14="http://schemas.microsoft.com/office/word/2010/wordml" xmlns:w15="http://schemas.microsoft.com/office/word/2012/wordml" xmlns:w16cex="http://schemas.microsoft.com/office/word/2018/wordml/cex" xmlns:w16cid="http://schemas.microsoft.com/office/word/2016/wordml/cid" xmlns:w16="http://schemas.microsoft.com/office/word/2018/wordml" xmlns:w16du="http://schemas.microsoft.com/office/word/2023/wordml/word16du" xmlns:w16sdtdh="http://schemas.microsoft.com/office/word/2020/wordml/sdtdatahash" xmlns:w16sdtfl="http://schemas.microsoft.com/office/word/2024/wordml/sdtformatlock" xmlns:w16se="http://schemas.microsoft.com/office/word/2015/wordml/symex" xmlns:wpg="http://schemas.microsoft.com/office/word/2010/wordprocessingGroup" xmlns:wpi="http://schemas.microsoft.com/office/word/2010/wordprocessingInk" xmlns:wne="http://schemas.microsoft.com/office/word/2006/wordml" xmlns:wps="http://schemas.microsoft.com/office/word/2010/wordprocessingShape" mc:Ignorable="w14 w15 w16se w16cid w16 w16cex w16sdtdh w16sdtfl w16du wp14">
+<w:ftr xmlns:wpc="http://schemas.microsoft.com/office/word/2010/wordprocessingCanvas" xmlns:cx="http://schemas.microsoft.com/office/drawing/2014/chartex" xmlns:cx1="http://schemas.microsoft.com/office/drawing/2015/9/8/chartex" xmlns:cx2="http://schemas.microsoft.com/office/drawing/2015/10/21/chartex" xmlns:cx3="http://schemas.microsoft.com/office/drawing/2016/5/9/chartex" xmlns:cx4="http://schemas.microsoft.com/office/drawing/2016/5/10/chartex" xmlns:cx5="http://schemas.microsoft.com/office/drawing/2016/5/11/chartex" xmlns:cx6="http://schemas.microsoft.com/office/drawing/2016/5/12/chartex" xmlns:cx7="http://schemas.microsoft.com/office/drawing/2016/5/13/chartex" xmlns:cx8="http://schemas.microsoft.com/office/drawing/2016/5/14/chartex" xmlns:mc="http://schemas.openxmlformats.org/markup-compatibility/2006" xmlns:aink="http://schemas.microsoft.com/office/drawing/2016/ink" xmlns:am3d="http://schemas.microsoft.com/office/drawing/2017/model3d" xmlns:o="urn:schemas-microsoft-com:office:office" xmlns:r="http://schemas.openxmlformats.org/officeDocument/2006/relationships" xmlns:m="http://schemas.openxmlformats.org/officeDocument/2006/math" xmlns:v="urn:schemas-microsoft-com:vml" xmlns:wp14="http://schemas.microsoft.com/office/word/2010/wordprocessingDrawing" xmlns:wp="http://schemas.openxmlformats.org/drawingml/2006/wordprocessingDrawing" xmlns:w10="urn:schemas-microsoft-com:office:word" xmlns:w="http://schemas.openxmlformats.org/wordprocessingml/2006/main" xmlns:w14="http://schemas.microsoft.com/office/word/2010/wordml" xmlns:w15="http://schemas.microsoft.com/office/word/2012/wordml" xmlns:w16cex="http://schemas.microsoft.com/office/word/2018/wordml/cex" xmlns:w16cid="http://schemas.microsoft.com/office/word/2016/wordml/cid" xmlns:w16="http://schemas.microsoft.com/office/word/2018/wordml" xmlns:w16sdtdh="http://schemas.microsoft.com/office/word/2020/wordml/sdtdatahash" xmlns:w16se="http://schemas.microsoft.com/office/word/2015/wordml/symex" xmlns:wpg="http://schemas.microsoft.com/office/word/2010/wordprocessingGroup" xmlns:wpi="http://schemas.microsoft.com/office/word/2010/wordprocessingInk" xmlns:wne="http://schemas.microsoft.com/office/word/2006/wordml" xmlns:wps="http://schemas.microsoft.com/office/word/2010/wordprocessingShape" mc:Ignorable="w14 w15 w16se w16cid w16 w16cex w16sdtdh wp14">
   <w:sdt>
     <w:sdtPr>
       <w:rPr>
@@ -5857,6 +5746,11 @@
         <w:docPartUnique/>
       </w:docPartObj>
     </w:sdtPr>
+    <w:sdtEndPr>
+      <w:rPr>
+        <w:rStyle w:val="Nmerodepgina"/>
+      </w:rPr>
+    </w:sdtEndPr>
     <w:sdtContent>
       <w:p>
         <w:pPr>
@@ -5898,6 +5792,11 @@
         <w:docPartUnique/>
       </w:docPartObj>
     </w:sdtPr>
+    <w:sdtEndPr>
+      <w:rPr>
+        <w:rStyle w:val="Nmerodepgina"/>
+      </w:rPr>
+    </w:sdtEndPr>
     <w:sdtContent>
       <w:p>
         <w:pPr>
@@ -5939,7 +5838,7 @@
 </file>
 
 <file path=word/footer2.xml><?xml version="1.0" encoding="utf-8"?>
-<w:ftr xmlns:wpc="http://schemas.microsoft.com/office/word/2010/wordprocessingCanvas" xmlns:cx="http://schemas.microsoft.com/office/drawing/2014/chartex" xmlns:cx1="http://schemas.microsoft.com/office/drawing/2015/9/8/chartex" xmlns:cx2="http://schemas.microsoft.com/office/drawing/2015/10/21/chartex" xmlns:cx3="http://schemas.microsoft.com/office/drawing/2016/5/9/chartex" xmlns:cx4="http://schemas.microsoft.com/office/drawing/2016/5/10/chartex" xmlns:cx5="http://schemas.microsoft.com/office/drawing/2016/5/11/chartex" xmlns:cx6="http://schemas.microsoft.com/office/drawing/2016/5/12/chartex" xmlns:cx7="http://schemas.microsoft.com/office/drawing/2016/5/13/chartex" xmlns:cx8="http://schemas.microsoft.com/office/drawing/2016/5/14/chartex" xmlns:mc="http://schemas.openxmlformats.org/markup-compatibility/2006" xmlns:aink="http://schemas.microsoft.com/office/drawing/2016/ink" xmlns:am3d="http://schemas.microsoft.com/office/drawing/2017/model3d" xmlns:o="urn:schemas-microsoft-com:office:office" xmlns:oel="http://schemas.microsoft.com/office/2019/extlst" xmlns:r="http://schemas.openxmlformats.org/officeDocument/2006/relationships" xmlns:m="http://schemas.openxmlformats.org/officeDocument/2006/math" xmlns:v="urn:schemas-microsoft-com:vml" xmlns:wp14="http://schemas.microsoft.com/office/word/2010/wordprocessingDrawing" xmlns:wp="http://schemas.openxmlformats.org/drawingml/2006/wordprocessingDrawing" xmlns:w10="urn:schemas-microsoft-com:office:word" xmlns:w="http://schemas.openxmlformats.org/wordprocessingml/2006/main" xmlns:w14="http://schemas.microsoft.com/office/word/2010/wordml" xmlns:w15="http://schemas.microsoft.com/office/word/2012/wordml" xmlns:w16cex="http://schemas.microsoft.com/office/word/2018/wordml/cex" xmlns:w16cid="http://schemas.microsoft.com/office/word/2016/wordml/cid" xmlns:w16="http://schemas.microsoft.com/office/word/2018/wordml" xmlns:w16du="http://schemas.microsoft.com/office/word/2023/wordml/word16du" xmlns:w16sdtdh="http://schemas.microsoft.com/office/word/2020/wordml/sdtdatahash" xmlns:w16sdtfl="http://schemas.microsoft.com/office/word/2024/wordml/sdtformatlock" xmlns:w16se="http://schemas.microsoft.com/office/word/2015/wordml/symex" xmlns:wpg="http://schemas.microsoft.com/office/word/2010/wordprocessingGroup" xmlns:wpi="http://schemas.microsoft.com/office/word/2010/wordprocessingInk" xmlns:wne="http://schemas.microsoft.com/office/word/2006/wordml" xmlns:wps="http://schemas.microsoft.com/office/word/2010/wordprocessingShape" mc:Ignorable="w14 w15 w16se w16cid w16 w16cex w16sdtdh w16sdtfl w16du wp14">
+<w:ftr xmlns:wpc="http://schemas.microsoft.com/office/word/2010/wordprocessingCanvas" xmlns:cx="http://schemas.microsoft.com/office/drawing/2014/chartex" xmlns:cx1="http://schemas.microsoft.com/office/drawing/2015/9/8/chartex" xmlns:cx2="http://schemas.microsoft.com/office/drawing/2015/10/21/chartex" xmlns:cx3="http://schemas.microsoft.com/office/drawing/2016/5/9/chartex" xmlns:cx4="http://schemas.microsoft.com/office/drawing/2016/5/10/chartex" xmlns:cx5="http://schemas.microsoft.com/office/drawing/2016/5/11/chartex" xmlns:cx6="http://schemas.microsoft.com/office/drawing/2016/5/12/chartex" xmlns:cx7="http://schemas.microsoft.com/office/drawing/2016/5/13/chartex" xmlns:cx8="http://schemas.microsoft.com/office/drawing/2016/5/14/chartex" xmlns:mc="http://schemas.openxmlformats.org/markup-compatibility/2006" xmlns:aink="http://schemas.microsoft.com/office/drawing/2016/ink" xmlns:am3d="http://schemas.microsoft.com/office/drawing/2017/model3d" xmlns:o="urn:schemas-microsoft-com:office:office" xmlns:r="http://schemas.openxmlformats.org/officeDocument/2006/relationships" xmlns:m="http://schemas.openxmlformats.org/officeDocument/2006/math" xmlns:v="urn:schemas-microsoft-com:vml" xmlns:wp14="http://schemas.microsoft.com/office/word/2010/wordprocessingDrawing" xmlns:wp="http://schemas.openxmlformats.org/drawingml/2006/wordprocessingDrawing" xmlns:w10="urn:schemas-microsoft-com:office:word" xmlns:w="http://schemas.openxmlformats.org/wordprocessingml/2006/main" xmlns:w14="http://schemas.microsoft.com/office/word/2010/wordml" xmlns:w15="http://schemas.microsoft.com/office/word/2012/wordml" xmlns:w16cex="http://schemas.microsoft.com/office/word/2018/wordml/cex" xmlns:w16cid="http://schemas.microsoft.com/office/word/2016/wordml/cid" xmlns:w16="http://schemas.microsoft.com/office/word/2018/wordml" xmlns:w16sdtdh="http://schemas.microsoft.com/office/word/2020/wordml/sdtdatahash" xmlns:w16se="http://schemas.microsoft.com/office/word/2015/wordml/symex" xmlns:wpg="http://schemas.microsoft.com/office/word/2010/wordprocessingGroup" xmlns:wpi="http://schemas.microsoft.com/office/word/2010/wordprocessingInk" xmlns:wne="http://schemas.microsoft.com/office/word/2006/wordml" xmlns:wps="http://schemas.microsoft.com/office/word/2010/wordprocessingShape" mc:Ignorable="w14 w15 w16se w16cid w16 w16cex w16sdtdh wp14">
   <w:sdt>
     <w:sdtPr>
       <w:rPr>
@@ -5951,6 +5850,11 @@
         <w:docPartUnique/>
       </w:docPartObj>
     </w:sdtPr>
+    <w:sdtEndPr>
+      <w:rPr>
+        <w:rStyle w:val="Nmerodepgina"/>
+      </w:rPr>
+    </w:sdtEndPr>
     <w:sdtContent>
       <w:p>
         <w:pPr>
@@ -6004,7 +5908,7 @@
 </file>
 
 <file path=word/footnotes.xml><?xml version="1.0" encoding="utf-8"?>
-<w:footnotes xmlns:wpc="http://schemas.microsoft.com/office/word/2010/wordprocessingCanvas" xmlns:cx="http://schemas.microsoft.com/office/drawing/2014/chartex" xmlns:cx1="http://schemas.microsoft.com/office/drawing/2015/9/8/chartex" xmlns:cx2="http://schemas.microsoft.com/office/drawing/2015/10/21/chartex" xmlns:cx3="http://schemas.microsoft.com/office/drawing/2016/5/9/chartex" xmlns:cx4="http://schemas.microsoft.com/office/drawing/2016/5/10/chartex" xmlns:cx5="http://schemas.microsoft.com/office/drawing/2016/5/11/chartex" xmlns:cx6="http://schemas.microsoft.com/office/drawing/2016/5/12/chartex" xmlns:cx7="http://schemas.microsoft.com/office/drawing/2016/5/13/chartex" xmlns:cx8="http://schemas.microsoft.com/office/drawing/2016/5/14/chartex" xmlns:mc="http://schemas.openxmlformats.org/markup-compatibility/2006" xmlns:aink="http://schemas.microsoft.com/office/drawing/2016/ink" xmlns:am3d="http://schemas.microsoft.com/office/drawing/2017/model3d" xmlns:o="urn:schemas-microsoft-com:office:office" xmlns:oel="http://schemas.microsoft.com/office/2019/extlst" xmlns:r="http://schemas.openxmlformats.org/officeDocument/2006/relationships" xmlns:m="http://schemas.openxmlformats.org/officeDocument/2006/math" xmlns:v="urn:schemas-microsoft-com:vml" xmlns:wp14="http://schemas.microsoft.com/office/word/2010/wordprocessingDrawing" xmlns:wp="http://schemas.openxmlformats.org/drawingml/2006/wordprocessingDrawing" xmlns:w10="urn:schemas-microsoft-com:office:word" xmlns:w="http://schemas.openxmlformats.org/wordprocessingml/2006/main" xmlns:w14="http://schemas.microsoft.com/office/word/2010/wordml" xmlns:w15="http://schemas.microsoft.com/office/word/2012/wordml" xmlns:w16cex="http://schemas.microsoft.com/office/word/2018/wordml/cex" xmlns:w16cid="http://schemas.microsoft.com/office/word/2016/wordml/cid" xmlns:w16="http://schemas.microsoft.com/office/word/2018/wordml" xmlns:w16du="http://schemas.microsoft.com/office/word/2023/wordml/word16du" xmlns:w16sdtdh="http://schemas.microsoft.com/office/word/2020/wordml/sdtdatahash" xmlns:w16sdtfl="http://schemas.microsoft.com/office/word/2024/wordml/sdtformatlock" xmlns:w16se="http://schemas.microsoft.com/office/word/2015/wordml/symex" xmlns:wpg="http://schemas.microsoft.com/office/word/2010/wordprocessingGroup" xmlns:wpi="http://schemas.microsoft.com/office/word/2010/wordprocessingInk" xmlns:wne="http://schemas.microsoft.com/office/word/2006/wordml" xmlns:wps="http://schemas.microsoft.com/office/word/2010/wordprocessingShape" mc:Ignorable="w14 w15 w16se w16cid w16 w16cex w16sdtdh w16sdtfl w16du wp14">
+<w:footnotes xmlns:wpc="http://schemas.microsoft.com/office/word/2010/wordprocessingCanvas" xmlns:cx="http://schemas.microsoft.com/office/drawing/2014/chartex" xmlns:cx1="http://schemas.microsoft.com/office/drawing/2015/9/8/chartex" xmlns:cx2="http://schemas.microsoft.com/office/drawing/2015/10/21/chartex" xmlns:cx3="http://schemas.microsoft.com/office/drawing/2016/5/9/chartex" xmlns:cx4="http://schemas.microsoft.com/office/drawing/2016/5/10/chartex" xmlns:cx5="http://schemas.microsoft.com/office/drawing/2016/5/11/chartex" xmlns:cx6="http://schemas.microsoft.com/office/drawing/2016/5/12/chartex" xmlns:cx7="http://schemas.microsoft.com/office/drawing/2016/5/13/chartex" xmlns:cx8="http://schemas.microsoft.com/office/drawing/2016/5/14/chartex" xmlns:mc="http://schemas.openxmlformats.org/markup-compatibility/2006" xmlns:aink="http://schemas.microsoft.com/office/drawing/2016/ink" xmlns:am3d="http://schemas.microsoft.com/office/drawing/2017/model3d" xmlns:o="urn:schemas-microsoft-com:office:office" xmlns:r="http://schemas.openxmlformats.org/officeDocument/2006/relationships" xmlns:m="http://schemas.openxmlformats.org/officeDocument/2006/math" xmlns:v="urn:schemas-microsoft-com:vml" xmlns:wp14="http://schemas.microsoft.com/office/word/2010/wordprocessingDrawing" xmlns:wp="http://schemas.openxmlformats.org/drawingml/2006/wordprocessingDrawing" xmlns:w10="urn:schemas-microsoft-com:office:word" xmlns:w="http://schemas.openxmlformats.org/wordprocessingml/2006/main" xmlns:w14="http://schemas.microsoft.com/office/word/2010/wordml" xmlns:w15="http://schemas.microsoft.com/office/word/2012/wordml" xmlns:w16cex="http://schemas.microsoft.com/office/word/2018/wordml/cex" xmlns:w16cid="http://schemas.microsoft.com/office/word/2016/wordml/cid" xmlns:w16="http://schemas.microsoft.com/office/word/2018/wordml" xmlns:w16sdtdh="http://schemas.microsoft.com/office/word/2020/wordml/sdtdatahash" xmlns:w16se="http://schemas.microsoft.com/office/word/2015/wordml/symex" xmlns:wpg="http://schemas.microsoft.com/office/word/2010/wordprocessingGroup" xmlns:wpi="http://schemas.microsoft.com/office/word/2010/wordprocessingInk" xmlns:wne="http://schemas.microsoft.com/office/word/2006/wordml" xmlns:wps="http://schemas.microsoft.com/office/word/2010/wordprocessingShape" mc:Ignorable="w14 w15 w16se w16cid w16 w16cex w16sdtdh wp14">
   <w:footnote w:type="separator" w:id="-1">
     <w:p>
       <w:r>
@@ -6023,7 +5927,7 @@
 </file>
 
 <file path=word/numbering.xml><?xml version="1.0" encoding="utf-8"?>
-<w:numbering xmlns:wpc="http://schemas.microsoft.com/office/word/2010/wordprocessingCanvas" xmlns:cx="http://schemas.microsoft.com/office/drawing/2014/chartex" xmlns:cx1="http://schemas.microsoft.com/office/drawing/2015/9/8/chartex" xmlns:cx2="http://schemas.microsoft.com/office/drawing/2015/10/21/chartex" xmlns:cx3="http://schemas.microsoft.com/office/drawing/2016/5/9/chartex" xmlns:cx4="http://schemas.microsoft.com/office/drawing/2016/5/10/chartex" xmlns:cx5="http://schemas.microsoft.com/office/drawing/2016/5/11/chartex" xmlns:cx6="http://schemas.microsoft.com/office/drawing/2016/5/12/chartex" xmlns:cx7="http://schemas.microsoft.com/office/drawing/2016/5/13/chartex" xmlns:cx8="http://schemas.microsoft.com/office/drawing/2016/5/14/chartex" xmlns:mc="http://schemas.openxmlformats.org/markup-compatibility/2006" xmlns:aink="http://schemas.microsoft.com/office/drawing/2016/ink" xmlns:am3d="http://schemas.microsoft.com/office/drawing/2017/model3d" xmlns:o="urn:schemas-microsoft-com:office:office" xmlns:oel="http://schemas.microsoft.com/office/2019/extlst" xmlns:r="http://schemas.openxmlformats.org/officeDocument/2006/relationships" xmlns:m="http://schemas.openxmlformats.org/officeDocument/2006/math" xmlns:v="urn:schemas-microsoft-com:vml" xmlns:wp14="http://schemas.microsoft.com/office/word/2010/wordprocessingDrawing" xmlns:wp="http://schemas.openxmlformats.org/drawingml/2006/wordprocessingDrawing" xmlns:w10="urn:schemas-microsoft-com:office:word" xmlns:w="http://schemas.openxmlformats.org/wordprocessingml/2006/main" xmlns:w14="http://schemas.microsoft.com/office/word/2010/wordml" xmlns:w15="http://schemas.microsoft.com/office/word/2012/wordml" xmlns:w16cex="http://schemas.microsoft.com/office/word/2018/wordml/cex" xmlns:w16cid="http://schemas.microsoft.com/office/word/2016/wordml/cid" xmlns:w16="http://schemas.microsoft.com/office/word/2018/wordml" xmlns:w16du="http://schemas.microsoft.com/office/word/2023/wordml/word16du" xmlns:w16sdtdh="http://schemas.microsoft.com/office/word/2020/wordml/sdtdatahash" xmlns:w16sdtfl="http://schemas.microsoft.com/office/word/2024/wordml/sdtformatlock" xmlns:w16se="http://schemas.microsoft.com/office/word/2015/wordml/symex" xmlns:wpg="http://schemas.microsoft.com/office/word/2010/wordprocessingGroup" xmlns:wpi="http://schemas.microsoft.com/office/word/2010/wordprocessingInk" xmlns:wne="http://schemas.microsoft.com/office/word/2006/wordml" xmlns:wps="http://schemas.microsoft.com/office/word/2010/wordprocessingShape" mc:Ignorable="w14 w15 w16se w16cid w16 w16cex w16sdtdh w16sdtfl w16du wp14">
+<w:numbering xmlns:wpc="http://schemas.microsoft.com/office/word/2010/wordprocessingCanvas" xmlns:cx="http://schemas.microsoft.com/office/drawing/2014/chartex" xmlns:cx1="http://schemas.microsoft.com/office/drawing/2015/9/8/chartex" xmlns:cx2="http://schemas.microsoft.com/office/drawing/2015/10/21/chartex" xmlns:cx3="http://schemas.microsoft.com/office/drawing/2016/5/9/chartex" xmlns:cx4="http://schemas.microsoft.com/office/drawing/2016/5/10/chartex" xmlns:cx5="http://schemas.microsoft.com/office/drawing/2016/5/11/chartex" xmlns:cx6="http://schemas.microsoft.com/office/drawing/2016/5/12/chartex" xmlns:cx7="http://schemas.microsoft.com/office/drawing/2016/5/13/chartex" xmlns:cx8="http://schemas.microsoft.com/office/drawing/2016/5/14/chartex" xmlns:mc="http://schemas.openxmlformats.org/markup-compatibility/2006" xmlns:aink="http://schemas.microsoft.com/office/drawing/2016/ink" xmlns:am3d="http://schemas.microsoft.com/office/drawing/2017/model3d" xmlns:o="urn:schemas-microsoft-com:office:office" xmlns:r="http://schemas.openxmlformats.org/officeDocument/2006/relationships" xmlns:m="http://schemas.openxmlformats.org/officeDocument/2006/math" xmlns:v="urn:schemas-microsoft-com:vml" xmlns:wp14="http://schemas.microsoft.com/office/word/2010/wordprocessingDrawing" xmlns:wp="http://schemas.openxmlformats.org/drawingml/2006/wordprocessingDrawing" xmlns:w10="urn:schemas-microsoft-com:office:word" xmlns:w="http://schemas.openxmlformats.org/wordprocessingml/2006/main" xmlns:w14="http://schemas.microsoft.com/office/word/2010/wordml" xmlns:w15="http://schemas.microsoft.com/office/word/2012/wordml" xmlns:w16cex="http://schemas.microsoft.com/office/word/2018/wordml/cex" xmlns:w16cid="http://schemas.microsoft.com/office/word/2016/wordml/cid" xmlns:w16="http://schemas.microsoft.com/office/word/2018/wordml" xmlns:w16sdtdh="http://schemas.microsoft.com/office/word/2020/wordml/sdtdatahash" xmlns:w16se="http://schemas.microsoft.com/office/word/2015/wordml/symex" xmlns:wpg="http://schemas.microsoft.com/office/word/2010/wordprocessingGroup" xmlns:wpi="http://schemas.microsoft.com/office/word/2010/wordprocessingInk" xmlns:wne="http://schemas.microsoft.com/office/word/2006/wordml" xmlns:wps="http://schemas.microsoft.com/office/word/2010/wordprocessingShape" mc:Ignorable="w14 w15 w16se w16cid w16 w16cex w16sdtdh wp14">
   <w:abstractNum w:abstractNumId="0" w15:restartNumberingAfterBreak="0">
     <w:nsid w:val="00392FA4"/>
     <w:multiLevelType w:val="hybridMultilevel"/>
@@ -9644,95 +9548,95 @@
       </w:rPr>
     </w:lvl>
   </w:abstractNum>
-  <w:num w:numId="1" w16cid:durableId="1201434676">
+  <w:num w:numId="1">
     <w:abstractNumId w:val="5"/>
   </w:num>
-  <w:num w:numId="2" w16cid:durableId="893391311">
+  <w:num w:numId="2">
     <w:abstractNumId w:val="17"/>
   </w:num>
-  <w:num w:numId="3" w16cid:durableId="1941377863">
+  <w:num w:numId="3">
     <w:abstractNumId w:val="4"/>
   </w:num>
-  <w:num w:numId="4" w16cid:durableId="1144588902">
+  <w:num w:numId="4">
     <w:abstractNumId w:val="9"/>
   </w:num>
-  <w:num w:numId="5" w16cid:durableId="1582177836">
+  <w:num w:numId="5">
     <w:abstractNumId w:val="27"/>
   </w:num>
-  <w:num w:numId="6" w16cid:durableId="1992320519">
+  <w:num w:numId="6">
     <w:abstractNumId w:val="26"/>
   </w:num>
-  <w:num w:numId="7" w16cid:durableId="1912616369">
+  <w:num w:numId="7">
     <w:abstractNumId w:val="7"/>
   </w:num>
-  <w:num w:numId="8" w16cid:durableId="2052805565">
+  <w:num w:numId="8">
     <w:abstractNumId w:val="18"/>
   </w:num>
-  <w:num w:numId="9" w16cid:durableId="1105342135">
+  <w:num w:numId="9">
     <w:abstractNumId w:val="13"/>
   </w:num>
-  <w:num w:numId="10" w16cid:durableId="1718045248">
+  <w:num w:numId="10">
     <w:abstractNumId w:val="15"/>
   </w:num>
-  <w:num w:numId="11" w16cid:durableId="36398865">
+  <w:num w:numId="11">
     <w:abstractNumId w:val="23"/>
   </w:num>
-  <w:num w:numId="12" w16cid:durableId="1859463569">
+  <w:num w:numId="12">
     <w:abstractNumId w:val="2"/>
   </w:num>
-  <w:num w:numId="13" w16cid:durableId="1267498442">
+  <w:num w:numId="13">
     <w:abstractNumId w:val="1"/>
   </w:num>
-  <w:num w:numId="14" w16cid:durableId="334379625">
+  <w:num w:numId="14">
     <w:abstractNumId w:val="25"/>
   </w:num>
-  <w:num w:numId="15" w16cid:durableId="1983538432">
+  <w:num w:numId="15">
     <w:abstractNumId w:val="14"/>
   </w:num>
-  <w:num w:numId="16" w16cid:durableId="576210511">
+  <w:num w:numId="16">
     <w:abstractNumId w:val="16"/>
   </w:num>
-  <w:num w:numId="17" w16cid:durableId="2125418234">
+  <w:num w:numId="17">
     <w:abstractNumId w:val="6"/>
   </w:num>
-  <w:num w:numId="18" w16cid:durableId="1917015181">
+  <w:num w:numId="18">
     <w:abstractNumId w:val="0"/>
   </w:num>
-  <w:num w:numId="19" w16cid:durableId="381712959">
+  <w:num w:numId="19">
     <w:abstractNumId w:val="21"/>
   </w:num>
-  <w:num w:numId="20" w16cid:durableId="2127306778">
+  <w:num w:numId="20">
     <w:abstractNumId w:val="19"/>
   </w:num>
-  <w:num w:numId="21" w16cid:durableId="64187866">
+  <w:num w:numId="21">
     <w:abstractNumId w:val="11"/>
   </w:num>
-  <w:num w:numId="22" w16cid:durableId="538205268">
+  <w:num w:numId="22">
     <w:abstractNumId w:val="24"/>
   </w:num>
-  <w:num w:numId="23" w16cid:durableId="350186087">
+  <w:num w:numId="23">
     <w:abstractNumId w:val="22"/>
   </w:num>
-  <w:num w:numId="24" w16cid:durableId="893737036">
+  <w:num w:numId="24">
     <w:abstractNumId w:val="8"/>
   </w:num>
-  <w:num w:numId="25" w16cid:durableId="917055925">
+  <w:num w:numId="25">
     <w:abstractNumId w:val="12"/>
   </w:num>
-  <w:num w:numId="26" w16cid:durableId="603653461">
+  <w:num w:numId="26">
     <w:abstractNumId w:val="3"/>
   </w:num>
-  <w:num w:numId="27" w16cid:durableId="617641263">
+  <w:num w:numId="27">
     <w:abstractNumId w:val="10"/>
   </w:num>
-  <w:num w:numId="28" w16cid:durableId="2013606186">
+  <w:num w:numId="28">
     <w:abstractNumId w:val="20"/>
   </w:num>
 </w:numbering>
 </file>
 
 <file path=word/styles.xml><?xml version="1.0" encoding="utf-8"?>
-<w:styles xmlns:mc="http://schemas.openxmlformats.org/markup-compatibility/2006" xmlns:r="http://schemas.openxmlformats.org/officeDocument/2006/relationships" xmlns:w="http://schemas.openxmlformats.org/wordprocessingml/2006/main" xmlns:w14="http://schemas.microsoft.com/office/word/2010/wordml" xmlns:w15="http://schemas.microsoft.com/office/word/2012/wordml" xmlns:w16cex="http://schemas.microsoft.com/office/word/2018/wordml/cex" xmlns:w16cid="http://schemas.microsoft.com/office/word/2016/wordml/cid" xmlns:w16="http://schemas.microsoft.com/office/word/2018/wordml" xmlns:w16du="http://schemas.microsoft.com/office/word/2023/wordml/word16du" xmlns:w16sdtdh="http://schemas.microsoft.com/office/word/2020/wordml/sdtdatahash" xmlns:w16sdtfl="http://schemas.microsoft.com/office/word/2024/wordml/sdtformatlock" xmlns:w16se="http://schemas.microsoft.com/office/word/2015/wordml/symex" mc:Ignorable="w14 w15 w16se w16cid w16 w16cex w16sdtdh w16sdtfl w16du">
+<w:styles xmlns:mc="http://schemas.openxmlformats.org/markup-compatibility/2006" xmlns:r="http://schemas.openxmlformats.org/officeDocument/2006/relationships" xmlns:w="http://schemas.openxmlformats.org/wordprocessingml/2006/main" xmlns:w14="http://schemas.microsoft.com/office/word/2010/wordml" xmlns:w15="http://schemas.microsoft.com/office/word/2012/wordml" xmlns:w16cex="http://schemas.microsoft.com/office/word/2018/wordml/cex" xmlns:w16cid="http://schemas.microsoft.com/office/word/2016/wordml/cid" xmlns:w16="http://schemas.microsoft.com/office/word/2018/wordml" xmlns:w16sdtdh="http://schemas.microsoft.com/office/word/2020/wordml/sdtdatahash" xmlns:w16se="http://schemas.microsoft.com/office/word/2015/wordml/symex" mc:Ignorable="w14 w15 w16se w16cid w16 w16cex w16sdtdh">
   <w:docDefaults>
     <w:rPrDefault>
       <w:rPr>

</xml_diff>